<commit_message>
Ajustes na api questao5
</commit_message>
<xml_diff>
--- a/Questao3/Questões 3.docx
+++ b/Questao3/Questões 3.docx
@@ -502,41 +502,60 @@
           <w:ilvl w:val="0"/>
           <w:numId w:val="1"/>
         </w:numPr>
+        <w:rPr/>
       </w:pPr>
       <w:proofErr w:type="gramStart"/>
       <w:r>
         <w:rPr>
-          <w:b/>
-          <w:bCs/>
+          <w:b w:val="1"/>
+          <w:bCs w:val="1"/>
         </w:rPr>
         <w:t xml:space="preserve">[  </w:t>
       </w:r>
       <w:proofErr w:type="gramEnd"/>
       <w:r>
         <w:rPr>
-          <w:b/>
-          <w:bCs/>
+          <w:b w:val="1"/>
+          <w:bCs w:val="1"/>
         </w:rPr>
         <w:t xml:space="preserve"> </w:t>
       </w:r>
       <w:r>
         <w:rPr>
-          <w:b/>
-          <w:bCs/>
-        </w:rPr>
-        <w:t xml:space="preserve">  </w:t>
-      </w:r>
-      <w:r>
-        <w:rPr>
-          <w:b/>
-          <w:bCs/>
+          <w:b w:val="1"/>
+          <w:bCs w:val="1"/>
+        </w:rPr>
+        <w:t>x</w:t>
+      </w:r>
+      <w:r>
+        <w:rPr>
+          <w:b w:val="1"/>
+          <w:bCs w:val="1"/>
+        </w:rPr>
+        <w:t xml:space="preserve"> </w:t>
+      </w:r>
+      <w:proofErr w:type="gramStart"/>
+      <w:r>
+        <w:rPr>
+          <w:b w:val="1"/>
+          <w:bCs w:val="1"/>
+        </w:rPr>
+        <w:t xml:space="preserve"> </w:t>
+      </w:r>
+      <w:r>
+        <w:rPr>
+          <w:b w:val="1"/>
+          <w:bCs w:val="1"/>
         </w:rPr>
         <w:t xml:space="preserve"> ]</w:t>
       </w:r>
-      <w:r>
+      <w:proofErr w:type="gramEnd"/>
+      <w:r>
+        <w:rPr/>
         <w:t xml:space="preserve"> </w:t>
       </w:r>
       <w:r>
+        <w:rPr/>
         <w:t>script.js e style.css, apenas.</w:t>
       </w:r>
     </w:p>

</xml_diff>